<commit_message>
Vezbe 9 - Izvestaji
</commit_message>
<xml_diff>
--- a/src/Reports/Layouts/SpisakPolozenihIspita.docx
+++ b/src/Reports/Layouts/SpisakPolozenihIspita.docx
@@ -19,7 +19,7 @@
           <w:sz w:val="32"/>
           <w:szCs w:val="32"/>
         </w:rPr>
-        <w:t>SPISAK POLOZENIH PREDMETA</w:t>
+        <w:t>SPISAK POLOZENIH ISPITA</w:t>
       </w:r>
     </w:p>
     <w:p>
@@ -39,11 +39,11 @@
             <w:b/>
             <w:bCs/>
           </w:rPr>
-          <w:id w:val="-1057854988"/>
+          <w:id w:val="545026420"/>
           <w:placeholder>
             <w:docPart w:val="DefaultPlaceholder_-1854013440"/>
           </w:placeholder>
-          <w15:dataBinding w:prefixMappings="xmlns:ns0='urn:microsoft-dynamics-nav/reports/Spisak_Polozenih_Ispita/50100/' " w:xpath="/ns0:NavWordReportXmlPart[1]/ns0:Ispiti[1]/ns0:Student[1]/ns0:ImeStudenta[1]" w:storeItemID="{F2D1D54D-ED33-4E66-B0BC-AA4976CB23F3}" w16sdtdh:storeItemChecksum="yN/a/A=="/>
+          <w15:dataBinding w:prefixMappings="xmlns:ns0='urn:microsoft-dynamics-nav/reports/Spisak_Polozenih_Ispita/50100/' " w:xpath="/ns0:NavWordReportXmlPart[1]/ns0:Ispiti[1]/ns0:Student[1]/ns0:ImeStudenta[1]" w:storeItemID="{38DE3C74-71AF-4F60-A481-D2D3291BD19A}" w16sdtdh:storeItemChecksum="mTaPlg=="/>
         </w:sdtPr>
         <w:sdtContent>
           <w:proofErr w:type="spellStart"/>
@@ -74,11 +74,11 @@
             <w:i/>
             <w:iCs/>
           </w:rPr>
-          <w:id w:val="-529563983"/>
+          <w:id w:val="1562447751"/>
           <w:placeholder>
             <w:docPart w:val="DefaultPlaceholder_-1854013440"/>
           </w:placeholder>
-          <w15:dataBinding w:prefixMappings="xmlns:ns0='urn:microsoft-dynamics-nav/reports/Spisak_Polozenih_Ispita/50100/' " w:xpath="/ns0:NavWordReportXmlPart[1]/ns0:Ispiti[1]/ns0:Student[1]/ns0:PrezimeStudenta[1]" w:storeItemID="{F2D1D54D-ED33-4E66-B0BC-AA4976CB23F3}" w16sdtdh:storeItemChecksum="yN/a/A=="/>
+          <w15:dataBinding w:prefixMappings="xmlns:ns0='urn:microsoft-dynamics-nav/reports/Spisak_Polozenih_Ispita/50100/' " w:xpath="/ns0:NavWordReportXmlPart[1]/ns0:Ispiti[1]/ns0:Student[1]/ns0:PrezimeStudenta[1]" w:storeItemID="{38DE3C74-71AF-4F60-A481-D2D3291BD19A}" w16sdtdh:storeItemChecksum="mTaPlg=="/>
         </w:sdtPr>
         <w:sdtContent>
           <w:proofErr w:type="spellStart"/>
@@ -101,7 +101,7 @@
           <w:i/>
           <w:iCs/>
         </w:rPr>
-        <w:t xml:space="preserve">  </w:t>
+        <w:t xml:space="preserve"> </w:t>
       </w:r>
       <w:r>
         <w:t xml:space="preserve">je </w:t>
@@ -112,22 +112,41 @@
       </w:r>
       <w:proofErr w:type="spellEnd"/>
       <w:r>
+        <w:rPr>
+          <w:b/>
+          <w:bCs/>
+        </w:rPr>
         <w:t xml:space="preserve"> </w:t>
       </w:r>
-      <w:proofErr w:type="spellStart"/>
-      <w:r>
-        <w:t>sledece</w:t>
-      </w:r>
-      <w:proofErr w:type="spellEnd"/>
-      <w:r>
-        <w:t xml:space="preserve"> </w:t>
-      </w:r>
-      <w:proofErr w:type="spellStart"/>
-      <w:r>
-        <w:t>predmete</w:t>
-      </w:r>
-      <w:proofErr w:type="spellEnd"/>
-      <w:r>
+      <w:sdt>
+        <w:sdtPr>
+          <w:rPr>
+            <w:b/>
+            <w:bCs/>
+          </w:rPr>
+          <w:id w:val="2059583138"/>
+          <w:placeholder>
+            <w:docPart w:val="DefaultPlaceholder_-1854013440"/>
+          </w:placeholder>
+          <w15:dataBinding w:prefixMappings="xmlns:ns0='urn:microsoft-dynamics-nav/reports/Spisak_Polozenih_Ispita/50100/' " w:xpath="/ns0:NavWordReportXmlPart[1]/ns0:Ispiti[1]/ns0:Student[1]/ns0:BrojPolozenihPredmeta[1]" w:storeItemID="{38DE3C74-71AF-4F60-A481-D2D3291BD19A}" w16sdtdh:storeItemChecksum="mTaPlg=="/>
+        </w:sdtPr>
+        <w:sdtContent>
+          <w:proofErr w:type="spellStart"/>
+          <w:r>
+            <w:rPr>
+              <w:b/>
+              <w:bCs/>
+            </w:rPr>
+            <w:t>BrojPolozenihPredmeta</w:t>
+          </w:r>
+          <w:proofErr w:type="spellEnd"/>
+        </w:sdtContent>
+      </w:sdt>
+      <w:r>
+        <w:rPr>
+          <w:i/>
+          <w:iCs/>
+        </w:rPr>
         <w:t xml:space="preserve"> </w:t>
       </w:r>
       <w:proofErr w:type="spellStart"/>
@@ -166,11 +185,11 @@
             <w:i/>
             <w:iCs/>
           </w:rPr>
-          <w:id w:val="-562566540"/>
+          <w:id w:val="-1554997086"/>
           <w:placeholder>
             <w:docPart w:val="DefaultPlaceholder_-1854013440"/>
           </w:placeholder>
-          <w15:dataBinding w:prefixMappings="xmlns:ns0='urn:microsoft-dynamics-nav/reports/Spisak_Polozenih_Ispita/50100/' " w:xpath="/ns0:NavWordReportXmlPart[1]/ns0:Ispiti[1]/ns0:Student[1]/ns0:ProsecnaOcena[1]" w:storeItemID="{F2D1D54D-ED33-4E66-B0BC-AA4976CB23F3}" w16sdtdh:storeItemChecksum="yN/a/A=="/>
+          <w15:dataBinding w:prefixMappings="xmlns:ns0='urn:microsoft-dynamics-nav/reports/Spisak_Polozenih_Ispita/50100/' " w:xpath="/ns0:NavWordReportXmlPart[1]/ns0:Ispiti[1]/ns0:Student[1]/ns0:ProsecnaOcena[1]" w:storeItemID="{38DE3C74-71AF-4F60-A481-D2D3291BD19A}" w16sdtdh:storeItemChecksum="mTaPlg=="/>
         </w:sdtPr>
         <w:sdtContent>
           <w:proofErr w:type="spellStart"/>
@@ -178,6 +197,8 @@
             <w:rPr>
               <w:b/>
               <w:bCs/>
+              <w:i/>
+              <w:iCs/>
             </w:rPr>
             <w:t>ProsecnaOcena</w:t>
           </w:r>
@@ -185,32 +206,10 @@
         </w:sdtContent>
       </w:sdt>
       <w:r>
-        <w:rPr>
-          <w:b/>
-          <w:bCs/>
-          <w:i/>
-          <w:iCs/>
-        </w:rPr>
         <w:t>.</w:t>
       </w:r>
-      <w:r>
-        <w:rPr>
-          <w:b/>
-          <w:bCs/>
-          <w:i/>
-          <w:iCs/>
-        </w:rPr>
-        <w:br/>
-      </w:r>
-      <w:r>
-        <w:rPr>
-          <w:b/>
-          <w:bCs/>
-          <w:i/>
-          <w:iCs/>
-        </w:rPr>
-        <w:br/>
-      </w:r>
+    </w:p>
+    <w:p>
       <w:proofErr w:type="spellStart"/>
       <w:r>
         <w:t>Informacije</w:t>
@@ -243,11 +242,11 @@
             <w:b/>
             <w:bCs/>
           </w:rPr>
-          <w:id w:val="1090123169"/>
+          <w:id w:val="-775560113"/>
           <w:placeholder>
             <w:docPart w:val="DefaultPlaceholder_-1854013440"/>
           </w:placeholder>
-          <w15:dataBinding w:prefixMappings="xmlns:ns0='urn:microsoft-dynamics-nav/reports/Spisak_Polozenih_Ispita/50100/' " w:xpath="/ns0:NavWordReportXmlPart[1]/ns0:Ispiti[1]/ns0:Student[1]/ns0:JMBGStudenta[1]" w:storeItemID="{F2D1D54D-ED33-4E66-B0BC-AA4976CB23F3}" w16sdtdh:storeItemChecksum="yN/a/A=="/>
+          <w15:dataBinding w:prefixMappings="xmlns:ns0='urn:microsoft-dynamics-nav/reports/Spisak_Polozenih_Ispita/50100/' " w:xpath="/ns0:NavWordReportXmlPart[1]/ns0:Ispiti[1]/ns0:Student[1]/ns0:JMBGStudenta[1]" w:storeItemID="{38DE3C74-71AF-4F60-A481-D2D3291BD19A}" w16sdtdh:storeItemChecksum="mTaPlg=="/>
         </w:sdtPr>
         <w:sdtContent>
           <w:proofErr w:type="spellStart"/>
@@ -285,11 +284,11 @@
             <w:b/>
             <w:bCs/>
           </w:rPr>
-          <w:id w:val="87516285"/>
+          <w:id w:val="621046015"/>
           <w:placeholder>
             <w:docPart w:val="DefaultPlaceholder_-1854013440"/>
           </w:placeholder>
-          <w15:dataBinding w:prefixMappings="xmlns:ns0='urn:microsoft-dynamics-nav/reports/Spisak_Polozenih_Ispita/50100/' " w:xpath="/ns0:NavWordReportXmlPart[1]/ns0:Ispiti[1]/ns0:Student[1]/ns0:EmailStudenta[1]" w:storeItemID="{F2D1D54D-ED33-4E66-B0BC-AA4976CB23F3}" w16sdtdh:storeItemChecksum="yN/a/A=="/>
+          <w15:dataBinding w:prefixMappings="xmlns:ns0='urn:microsoft-dynamics-nav/reports/Spisak_Polozenih_Ispita/50100/' " w:xpath="/ns0:NavWordReportXmlPart[1]/ns0:Ispiti[1]/ns0:Student[1]/ns0:EmailStudenta[1]" w:storeItemID="{38DE3C74-71AF-4F60-A481-D2D3291BD19A}" w16sdtdh:storeItemChecksum="mTaPlg=="/>
         </w:sdtPr>
         <w:sdtContent>
           <w:proofErr w:type="spellStart"/>
@@ -304,57 +303,67 @@
         </w:sdtContent>
       </w:sdt>
     </w:p>
+    <w:p>
+      <w:pPr>
+        <w:rPr>
+          <w:b/>
+          <w:bCs/>
+        </w:rPr>
+      </w:pPr>
+    </w:p>
     <w:tbl>
       <w:tblPr>
-        <w:tblStyle w:val="GridTable6Colorful-Accent1"/>
-        <w:tblpPr w:leftFromText="180" w:rightFromText="180" w:vertAnchor="text" w:horzAnchor="margin" w:tblpXSpec="center" w:tblpY="383"/>
-        <w:tblW w:w="13945" w:type="dxa"/>
-        <w:tblLayout w:type="fixed"/>
+        <w:tblStyle w:val="GridTable4-Accent3"/>
+        <w:tblW w:w="13495" w:type="dxa"/>
         <w:tblLook w:val="04A0" w:firstRow="1" w:lastRow="0" w:firstColumn="1" w:lastColumn="0" w:noHBand="0" w:noVBand="1"/>
       </w:tblPr>
       <w:tblGrid>
-        <w:gridCol w:w="4315"/>
-        <w:gridCol w:w="990"/>
-        <w:gridCol w:w="5400"/>
+        <w:gridCol w:w="4495"/>
+        <w:gridCol w:w="4140"/>
         <w:gridCol w:w="1710"/>
-        <w:gridCol w:w="1530"/>
+        <w:gridCol w:w="1457"/>
+        <w:gridCol w:w="1693"/>
       </w:tblGrid>
       <w:tr>
         <w:trPr>
           <w:cnfStyle w:val="100000000000" w:firstRow="1" w:lastRow="0" w:firstColumn="0" w:lastColumn="0" w:oddVBand="0" w:evenVBand="0" w:oddHBand="0" w:evenHBand="0" w:firstRowFirstColumn="0" w:firstRowLastColumn="0" w:lastRowFirstColumn="0" w:lastRowLastColumn="0"/>
-          <w:trHeight w:val="962"/>
+          <w:trHeight w:val="494"/>
         </w:trPr>
         <w:tc>
           <w:tcPr>
             <w:cnfStyle w:val="001000000000" w:firstRow="0" w:lastRow="0" w:firstColumn="1" w:lastColumn="0" w:oddVBand="0" w:evenVBand="0" w:oddHBand="0" w:evenHBand="0" w:firstRowFirstColumn="0" w:firstRowLastColumn="0" w:lastRowFirstColumn="0" w:lastRowLastColumn="0"/>
-            <w:tcW w:w="4315" w:type="dxa"/>
+            <w:tcW w:w="4495" w:type="dxa"/>
             <w:vAlign w:val="center"/>
           </w:tcPr>
           <w:p>
             <w:pPr>
               <w:jc w:val="center"/>
               <w:rPr>
-                <w:color w:val="auto"/>
+                <w:sz w:val="24"/>
+                <w:szCs w:val="24"/>
               </w:rPr>
             </w:pPr>
             <w:proofErr w:type="spellStart"/>
             <w:r>
               <w:rPr>
-                <w:color w:val="auto"/>
+                <w:sz w:val="24"/>
+                <w:szCs w:val="24"/>
               </w:rPr>
               <w:t>Naziv</w:t>
             </w:r>
             <w:proofErr w:type="spellEnd"/>
             <w:r>
               <w:rPr>
-                <w:color w:val="auto"/>
+                <w:sz w:val="24"/>
+                <w:szCs w:val="24"/>
               </w:rPr>
               <w:t xml:space="preserve"> </w:t>
             </w:r>
             <w:proofErr w:type="spellStart"/>
             <w:r>
               <w:rPr>
-                <w:color w:val="auto"/>
+                <w:sz w:val="24"/>
+                <w:szCs w:val="24"/>
               </w:rPr>
               <w:t>Predmeta</w:t>
             </w:r>
@@ -363,7 +372,7 @@
         </w:tc>
         <w:tc>
           <w:tcPr>
-            <w:tcW w:w="990" w:type="dxa"/>
+            <w:tcW w:w="4140" w:type="dxa"/>
             <w:vAlign w:val="center"/>
           </w:tcPr>
           <w:p>
@@ -371,42 +380,15 @@
               <w:jc w:val="center"/>
               <w:cnfStyle w:val="100000000000" w:firstRow="1" w:lastRow="0" w:firstColumn="0" w:lastColumn="0" w:oddVBand="0" w:evenVBand="0" w:oddHBand="0" w:evenHBand="0" w:firstRowFirstColumn="0" w:firstRowLastColumn="0" w:lastRowFirstColumn="0" w:lastRowLastColumn="0"/>
               <w:rPr>
-                <w:color w:val="auto"/>
-              </w:rPr>
-            </w:pPr>
-            <w:r>
-              <w:rPr>
-                <w:color w:val="auto"/>
-              </w:rPr>
-              <w:t xml:space="preserve">ESPB </w:t>
-            </w:r>
-            <w:proofErr w:type="spellStart"/>
-            <w:r>
-              <w:rPr>
-                <w:color w:val="auto"/>
-              </w:rPr>
-              <w:t>bodovi</w:t>
-            </w:r>
-            <w:proofErr w:type="spellEnd"/>
-          </w:p>
-        </w:tc>
-        <w:tc>
-          <w:tcPr>
-            <w:tcW w:w="5400" w:type="dxa"/>
-            <w:vAlign w:val="center"/>
-          </w:tcPr>
-          <w:p>
-            <w:pPr>
-              <w:jc w:val="center"/>
-              <w:cnfStyle w:val="100000000000" w:firstRow="1" w:lastRow="0" w:firstColumn="0" w:lastColumn="0" w:oddVBand="0" w:evenVBand="0" w:oddHBand="0" w:evenHBand="0" w:firstRowFirstColumn="0" w:firstRowLastColumn="0" w:lastRowFirstColumn="0" w:lastRowLastColumn="0"/>
-              <w:rPr>
-                <w:color w:val="auto"/>
+                <w:sz w:val="24"/>
+                <w:szCs w:val="24"/>
               </w:rPr>
             </w:pPr>
             <w:proofErr w:type="spellStart"/>
             <w:r>
               <w:rPr>
-                <w:color w:val="auto"/>
+                <w:sz w:val="24"/>
+                <w:szCs w:val="24"/>
               </w:rPr>
               <w:t>Komentar</w:t>
             </w:r>
@@ -423,36 +405,40 @@
               <w:jc w:val="center"/>
               <w:cnfStyle w:val="100000000000" w:firstRow="1" w:lastRow="0" w:firstColumn="0" w:lastColumn="0" w:oddVBand="0" w:evenVBand="0" w:oddHBand="0" w:evenHBand="0" w:firstRowFirstColumn="0" w:firstRowLastColumn="0" w:lastRowFirstColumn="0" w:lastRowLastColumn="0"/>
               <w:rPr>
-                <w:color w:val="auto"/>
+                <w:sz w:val="24"/>
+                <w:szCs w:val="24"/>
               </w:rPr>
             </w:pPr>
             <w:proofErr w:type="spellStart"/>
             <w:r>
               <w:rPr>
-                <w:color w:val="auto"/>
+                <w:sz w:val="24"/>
+                <w:szCs w:val="24"/>
               </w:rPr>
               <w:t>Broj</w:t>
             </w:r>
             <w:proofErr w:type="spellEnd"/>
             <w:r>
               <w:rPr>
-                <w:color w:val="auto"/>
+                <w:sz w:val="24"/>
+                <w:szCs w:val="24"/>
               </w:rPr>
               <w:t xml:space="preserve"> </w:t>
             </w:r>
             <w:proofErr w:type="spellStart"/>
             <w:r>
               <w:rPr>
-                <w:color w:val="auto"/>
+                <w:sz w:val="24"/>
+                <w:szCs w:val="24"/>
               </w:rPr>
-              <w:t>izlazaka</w:t>
+              <w:t>polaganja</w:t>
             </w:r>
             <w:proofErr w:type="spellEnd"/>
           </w:p>
         </w:tc>
         <w:tc>
           <w:tcPr>
-            <w:tcW w:w="1530" w:type="dxa"/>
+            <w:tcW w:w="1457" w:type="dxa"/>
             <w:vAlign w:val="center"/>
           </w:tcPr>
           <w:p>
@@ -460,13 +446,47 @@
               <w:jc w:val="center"/>
               <w:cnfStyle w:val="100000000000" w:firstRow="1" w:lastRow="0" w:firstColumn="0" w:lastColumn="0" w:oddVBand="0" w:evenVBand="0" w:oddHBand="0" w:evenHBand="0" w:firstRowFirstColumn="0" w:firstRowLastColumn="0" w:lastRowFirstColumn="0" w:lastRowLastColumn="0"/>
               <w:rPr>
-                <w:color w:val="auto"/>
+                <w:sz w:val="24"/>
+                <w:szCs w:val="24"/>
+              </w:rPr>
+            </w:pPr>
+            <w:r>
+              <w:rPr>
+                <w:sz w:val="24"/>
+                <w:szCs w:val="24"/>
+              </w:rPr>
+              <w:t xml:space="preserve">ESPB </w:t>
+            </w:r>
+            <w:proofErr w:type="spellStart"/>
+            <w:r>
+              <w:rPr>
+                <w:sz w:val="24"/>
+                <w:szCs w:val="24"/>
+              </w:rPr>
+              <w:t>Bodovi</w:t>
+            </w:r>
+            <w:proofErr w:type="spellEnd"/>
+          </w:p>
+        </w:tc>
+        <w:tc>
+          <w:tcPr>
+            <w:tcW w:w="1693" w:type="dxa"/>
+            <w:vAlign w:val="center"/>
+          </w:tcPr>
+          <w:p>
+            <w:pPr>
+              <w:jc w:val="center"/>
+              <w:cnfStyle w:val="100000000000" w:firstRow="1" w:lastRow="0" w:firstColumn="0" w:lastColumn="0" w:oddVBand="0" w:evenVBand="0" w:oddHBand="0" w:evenHBand="0" w:firstRowFirstColumn="0" w:firstRowLastColumn="0" w:lastRowFirstColumn="0" w:lastRowLastColumn="0"/>
+              <w:rPr>
+                <w:sz w:val="24"/>
+                <w:szCs w:val="24"/>
               </w:rPr>
             </w:pPr>
             <w:proofErr w:type="spellStart"/>
             <w:r>
               <w:rPr>
-                <w:color w:val="auto"/>
+                <w:sz w:val="24"/>
+                <w:szCs w:val="24"/>
               </w:rPr>
               <w:t>Ocena</w:t>
             </w:r>
@@ -479,225 +499,90 @@
           <w:rPr>
             <w:b w:val="0"/>
             <w:bCs w:val="0"/>
-            <w:color w:val="auto"/>
           </w:rPr>
           <w:alias w:val="#Nav: /Ispiti"/>
           <w:tag w:val="#Nav: Spisak_Polozenih_Ispita/50100"/>
-          <w:id w:val="-1453093361"/>
-          <w15:dataBinding w:prefixMappings="xmlns:ns0='urn:microsoft-dynamics-nav/reports/Spisak_Polozenih_Ispita/50100/'" w:xpath="/ns0:NavWordReportXmlPart[1]/ns0:Ispiti" w:storeItemID="{F2D1D54D-ED33-4E66-B0BC-AA4976CB23F3}"/>
+          <w:id w:val="1002788911"/>
+          <w15:dataBinding w:prefixMappings="xmlns:ns0='urn:microsoft-dynamics-nav/reports/Spisak_Polozenih_Ispita/50100/'" w:xpath="/ns0:NavWordReportXmlPart[1]/ns0:Ispiti" w:storeItemID="{38DE3C74-71AF-4F60-A481-D2D3291BD19A}"/>
           <w15:repeatingSection/>
         </w:sdtPr>
-        <w:sdtEndPr>
-          <w:rPr>
-            <w:b/>
-            <w:bCs/>
-          </w:rPr>
-        </w:sdtEndPr>
         <w:sdtContent>
           <w:sdt>
             <w:sdtPr>
               <w:rPr>
                 <w:b w:val="0"/>
                 <w:bCs w:val="0"/>
-                <w:color w:val="auto"/>
               </w:rPr>
-              <w:id w:val="1876580729"/>
+              <w:id w:val="575485041"/>
               <w:placeholder>
-                <w:docPart w:val="5B47403A668F4B56B9BC3E13AEF2A7BC"/>
+                <w:docPart w:val="DefaultPlaceholder_-1854013435"/>
               </w:placeholder>
               <w15:repeatingSectionItem/>
             </w:sdtPr>
-            <w:sdtEndPr>
-              <w:rPr>
-                <w:b/>
-                <w:bCs/>
-              </w:rPr>
-            </w:sdtEndPr>
             <w:sdtContent>
               <w:tr>
                 <w:trPr>
                   <w:cnfStyle w:val="000000100000" w:firstRow="0" w:lastRow="0" w:firstColumn="0" w:lastColumn="0" w:oddVBand="0" w:evenVBand="0" w:oddHBand="1" w:evenHBand="0" w:firstRowFirstColumn="0" w:firstRowLastColumn="0" w:lastRowFirstColumn="0" w:lastRowLastColumn="0"/>
-                  <w:trHeight w:val="510"/>
+                  <w:trHeight w:val="377"/>
                 </w:trPr>
-                <w:tc>
-                  <w:tcPr>
-                    <w:cnfStyle w:val="001000000000" w:firstRow="0" w:lastRow="0" w:firstColumn="1" w:lastColumn="0" w:oddVBand="0" w:evenVBand="0" w:oddHBand="0" w:evenHBand="0" w:firstRowFirstColumn="0" w:firstRowLastColumn="0" w:lastRowFirstColumn="0" w:lastRowLastColumn="0"/>
-                    <w:tcW w:w="4315" w:type="dxa"/>
-                    <w:vAlign w:val="center"/>
-                  </w:tcPr>
-                  <w:sdt>
-                    <w:sdtPr>
-                      <w:alias w:val="#Nav: /Ispiti/NazivPredmetaIspita"/>
-                      <w:tag w:val="#Nav: Spisak_Polozenih_Ispita/50100"/>
-                      <w:id w:val="-454479637"/>
-                      <w:placeholder>
-                        <w:docPart w:val="BD7E7F606FE342DC87B868F731FDCF83"/>
-                      </w:placeholder>
-                      <w15:dataBinding w:prefixMappings="xmlns:ns0='urn:microsoft-dynamics-nav/reports/Spisak_Polozenih_Ispita/50100/' " w:xpath="/ns0:NavWordReportXmlPart[1]/ns0:Ispiti[1]/ns0:NazivPredmetaIspita[1]" w:storeItemID="{F2D1D54D-ED33-4E66-B0BC-AA4976CB23F3}" w16sdtdh:storeItemChecksum="yN/a/A=="/>
-                    </w:sdtPr>
-                    <w:sdtContent>
+                <w:sdt>
+                  <w:sdtPr>
+                    <w:rPr>
+                      <w:b w:val="0"/>
+                      <w:bCs w:val="0"/>
+                    </w:rPr>
+                    <w:alias w:val="#Nav: /Ispiti/NazivPredmeta"/>
+                    <w:tag w:val="#Nav: Spisak_Polozenih_Ispita/50100"/>
+                    <w:id w:val="-2038801965"/>
+                    <w:placeholder>
+                      <w:docPart w:val="DefaultPlaceholder_-1854013440"/>
+                    </w:placeholder>
+                    <w15:dataBinding w:prefixMappings="xmlns:ns0='urn:microsoft-dynamics-nav/reports/Spisak_Polozenih_Ispita/50100/' " w:xpath="/ns0:NavWordReportXmlPart[1]/ns0:Ispiti[1]/ns0:NazivPredmeta[1]" w:storeItemID="{38DE3C74-71AF-4F60-A481-D2D3291BD19A}" w16sdtdh:storeItemChecksum="mTaPlg=="/>
+                  </w:sdtPr>
+                  <w:sdtContent>
+                    <w:tc>
+                      <w:tcPr>
+                        <w:cnfStyle w:val="001000000000" w:firstRow="0" w:lastRow="0" w:firstColumn="1" w:lastColumn="0" w:oddVBand="0" w:evenVBand="0" w:oddHBand="0" w:evenHBand="0" w:firstRowFirstColumn="0" w:firstRowLastColumn="0" w:lastRowFirstColumn="0" w:lastRowLastColumn="0"/>
+                        <w:tcW w:w="4495" w:type="dxa"/>
+                        <w:vAlign w:val="center"/>
+                      </w:tcPr>
                       <w:p>
-                        <w:pPr>
-                          <w:jc w:val="center"/>
-                        </w:pPr>
                         <w:proofErr w:type="spellStart"/>
                         <w:r>
-                          <w:t>NazivPredmetaIspita</w:t>
+                          <w:t>NazivPredmeta</w:t>
                         </w:r>
                         <w:proofErr w:type="spellEnd"/>
                       </w:p>
-                    </w:sdtContent>
-                  </w:sdt>
-                  <w:p>
-                    <w:pPr>
-                      <w:jc w:val="center"/>
-                      <w:rPr>
-                        <w:color w:val="auto"/>
-                      </w:rPr>
-                    </w:pPr>
-                  </w:p>
-                </w:tc>
-                <w:tc>
-                  <w:tcPr>
-                    <w:tcW w:w="990" w:type="dxa"/>
-                    <w:vAlign w:val="center"/>
-                  </w:tcPr>
-                  <w:sdt>
-                    <w:sdtPr>
-                      <w:alias w:val="#Nav: /Ispiti/ESPBBodoviIspita"/>
-                      <w:tag w:val="#Nav: Spisak_Polozenih_Ispita/50100"/>
-                      <w:id w:val="-1032799334"/>
-                      <w:placeholder>
-                        <w:docPart w:val="BD7E7F606FE342DC87B868F731FDCF83"/>
-                      </w:placeholder>
-                      <w15:dataBinding w:prefixMappings="xmlns:ns0='urn:microsoft-dynamics-nav/reports/Spisak_Polozenih_Ispita/50100/' " w:xpath="/ns0:NavWordReportXmlPart[1]/ns0:Ispiti[1]/ns0:ESPBBodoviIspita[1]" w:storeItemID="{F2D1D54D-ED33-4E66-B0BC-AA4976CB23F3}" w16sdtdh:storeItemChecksum="yN/a/A=="/>
-                    </w:sdtPr>
-                    <w:sdtContent>
+                    </w:tc>
+                  </w:sdtContent>
+                </w:sdt>
+                <w:sdt>
+                  <w:sdtPr>
+                    <w:rPr>
+                      <w:b/>
+                      <w:bCs/>
+                    </w:rPr>
+                    <w:alias w:val="#Nav: /Ispiti/KomentarPredmeta"/>
+                    <w:tag w:val="#Nav: Spisak_Polozenih_Ispita/50100"/>
+                    <w:id w:val="1007399566"/>
+                    <w:placeholder>
+                      <w:docPart w:val="DefaultPlaceholder_-1854013440"/>
+                    </w:placeholder>
+                    <w15:dataBinding w:prefixMappings="xmlns:ns0='urn:microsoft-dynamics-nav/reports/Spisak_Polozenih_Ispita/50100/' " w:xpath="/ns0:NavWordReportXmlPart[1]/ns0:Ispiti[1]/ns0:KomentarPredmeta[1]" w:storeItemID="{38DE3C74-71AF-4F60-A481-D2D3291BD19A}" w16sdtdh:storeItemChecksum="mTaPlg=="/>
+                  </w:sdtPr>
+                  <w:sdtContent>
+                    <w:tc>
+                      <w:tcPr>
+                        <w:tcW w:w="4140" w:type="dxa"/>
+                        <w:vAlign w:val="center"/>
+                      </w:tcPr>
                       <w:p>
                         <w:pPr>
-                          <w:jc w:val="center"/>
                           <w:cnfStyle w:val="000000100000" w:firstRow="0" w:lastRow="0" w:firstColumn="0" w:lastColumn="0" w:oddVBand="0" w:evenVBand="0" w:oddHBand="1" w:evenHBand="0" w:firstRowFirstColumn="0" w:firstRowLastColumn="0" w:lastRowFirstColumn="0" w:lastRowLastColumn="0"/>
-                        </w:pPr>
-                        <w:proofErr w:type="spellStart"/>
-                        <w:r>
-                          <w:t>ESPBBodoviIspita</w:t>
-                        </w:r>
-                        <w:proofErr w:type="spellEnd"/>
-                      </w:p>
-                    </w:sdtContent>
-                  </w:sdt>
-                  <w:p>
-                    <w:pPr>
-                      <w:jc w:val="center"/>
-                      <w:cnfStyle w:val="000000100000" w:firstRow="0" w:lastRow="0" w:firstColumn="0" w:lastColumn="0" w:oddVBand="0" w:evenVBand="0" w:oddHBand="1" w:evenHBand="0" w:firstRowFirstColumn="0" w:firstRowLastColumn="0" w:lastRowFirstColumn="0" w:lastRowLastColumn="0"/>
-                      <w:rPr>
-                        <w:color w:val="auto"/>
-                      </w:rPr>
-                    </w:pPr>
-                  </w:p>
-                </w:tc>
-                <w:tc>
-                  <w:tcPr>
-                    <w:tcW w:w="5400" w:type="dxa"/>
-                    <w:vAlign w:val="center"/>
-                  </w:tcPr>
-                  <w:sdt>
-                    <w:sdtPr>
-                      <w:alias w:val="#Nav: /Ispiti/KomentarIspita"/>
-                      <w:tag w:val="#Nav: Spisak_Polozenih_Ispita/50100"/>
-                      <w:id w:val="-1226220099"/>
-                      <w:placeholder>
-                        <w:docPart w:val="BD7E7F606FE342DC87B868F731FDCF83"/>
-                      </w:placeholder>
-                      <w15:dataBinding w:prefixMappings="xmlns:ns0='urn:microsoft-dynamics-nav/reports/Spisak_Polozenih_Ispita/50100/' " w:xpath="/ns0:NavWordReportXmlPart[1]/ns0:Ispiti[1]/ns0:KomentarIspita[1]" w:storeItemID="{F2D1D54D-ED33-4E66-B0BC-AA4976CB23F3}" w16sdtdh:storeItemChecksum="yN/a/A=="/>
-                    </w:sdtPr>
-                    <w:sdtContent>
-                      <w:p>
-                        <w:pPr>
-                          <w:jc w:val="center"/>
-                          <w:cnfStyle w:val="000000100000" w:firstRow="0" w:lastRow="0" w:firstColumn="0" w:lastColumn="0" w:oddVBand="0" w:evenVBand="0" w:oddHBand="1" w:evenHBand="0" w:firstRowFirstColumn="0" w:firstRowLastColumn="0" w:lastRowFirstColumn="0" w:lastRowLastColumn="0"/>
-                        </w:pPr>
-                        <w:proofErr w:type="spellStart"/>
-                        <w:r>
-                          <w:t>KomentarIspita</w:t>
-                        </w:r>
-                        <w:proofErr w:type="spellEnd"/>
-                      </w:p>
-                    </w:sdtContent>
-                  </w:sdt>
-                  <w:p>
-                    <w:pPr>
-                      <w:jc w:val="center"/>
-                      <w:cnfStyle w:val="000000100000" w:firstRow="0" w:lastRow="0" w:firstColumn="0" w:lastColumn="0" w:oddVBand="0" w:evenVBand="0" w:oddHBand="1" w:evenHBand="0" w:firstRowFirstColumn="0" w:firstRowLastColumn="0" w:lastRowFirstColumn="0" w:lastRowLastColumn="0"/>
-                      <w:rPr>
-                        <w:color w:val="auto"/>
-                      </w:rPr>
-                    </w:pPr>
-                  </w:p>
-                </w:tc>
-                <w:tc>
-                  <w:tcPr>
-                    <w:tcW w:w="1710" w:type="dxa"/>
-                    <w:vAlign w:val="center"/>
-                  </w:tcPr>
-                  <w:sdt>
-                    <w:sdtPr>
-                      <w:alias w:val="#Nav: /Ispiti/BrojIzlazakaIspita"/>
-                      <w:tag w:val="#Nav: Spisak_Polozenih_Ispita/50100"/>
-                      <w:id w:val="1072620873"/>
-                      <w:placeholder>
-                        <w:docPart w:val="BD7E7F606FE342DC87B868F731FDCF83"/>
-                      </w:placeholder>
-                      <w15:dataBinding w:prefixMappings="xmlns:ns0='urn:microsoft-dynamics-nav/reports/Spisak_Polozenih_Ispita/50100/' " w:xpath="/ns0:NavWordReportXmlPart[1]/ns0:Ispiti[1]/ns0:BrojIzlazakaIspita[1]" w:storeItemID="{F2D1D54D-ED33-4E66-B0BC-AA4976CB23F3}" w16sdtdh:storeItemChecksum="yN/a/A=="/>
-                    </w:sdtPr>
-                    <w:sdtContent>
-                      <w:p>
-                        <w:pPr>
-                          <w:jc w:val="center"/>
-                          <w:cnfStyle w:val="000000100000" w:firstRow="0" w:lastRow="0" w:firstColumn="0" w:lastColumn="0" w:oddVBand="0" w:evenVBand="0" w:oddHBand="1" w:evenHBand="0" w:firstRowFirstColumn="0" w:firstRowLastColumn="0" w:lastRowFirstColumn="0" w:lastRowLastColumn="0"/>
-                        </w:pPr>
-                        <w:proofErr w:type="spellStart"/>
-                        <w:r>
-                          <w:t>BrojIzlazakaIspita</w:t>
-                        </w:r>
-                        <w:proofErr w:type="spellEnd"/>
-                      </w:p>
-                    </w:sdtContent>
-                  </w:sdt>
-                  <w:p>
-                    <w:pPr>
-                      <w:jc w:val="center"/>
-                      <w:cnfStyle w:val="000000100000" w:firstRow="0" w:lastRow="0" w:firstColumn="0" w:lastColumn="0" w:oddVBand="0" w:evenVBand="0" w:oddHBand="1" w:evenHBand="0" w:firstRowFirstColumn="0" w:firstRowLastColumn="0" w:lastRowFirstColumn="0" w:lastRowLastColumn="0"/>
-                      <w:rPr>
-                        <w:color w:val="auto"/>
-                      </w:rPr>
-                    </w:pPr>
-                  </w:p>
-                </w:tc>
-                <w:tc>
-                  <w:tcPr>
-                    <w:tcW w:w="1530" w:type="dxa"/>
-                    <w:vAlign w:val="center"/>
-                  </w:tcPr>
-                  <w:sdt>
-                    <w:sdtPr>
-                      <w:rPr>
-                        <w:b/>
-                        <w:bCs/>
-                      </w:rPr>
-                      <w:alias w:val="#Nav: /Ispiti/OcenaIspita"/>
-                      <w:tag w:val="#Nav: Spisak_Polozenih_Ispita/50100"/>
-                      <w:id w:val="-1105886970"/>
-                      <w:placeholder>
-                        <w:docPart w:val="BD7E7F606FE342DC87B868F731FDCF83"/>
-                      </w:placeholder>
-                      <w15:dataBinding w:prefixMappings="xmlns:ns0='urn:microsoft-dynamics-nav/reports/Spisak_Polozenih_Ispita/50100/' " w:xpath="/ns0:NavWordReportXmlPart[1]/ns0:Ispiti[1]/ns0:OcenaIspita[1]" w:storeItemID="{F2D1D54D-ED33-4E66-B0BC-AA4976CB23F3}" w16sdtdh:storeItemChecksum="yN/a/A=="/>
-                    </w:sdtPr>
-                    <w:sdtContent>
-                      <w:p>
-                        <w:pPr>
-                          <w:jc w:val="center"/>
-                          <w:cnfStyle w:val="000000100000" w:firstRow="0" w:lastRow="0" w:firstColumn="0" w:lastColumn="0" w:oddVBand="0" w:evenVBand="0" w:oddHBand="1" w:evenHBand="0" w:firstRowFirstColumn="0" w:firstRowLastColumn="0" w:lastRowFirstColumn="0" w:lastRowLastColumn="0"/>
+                          <w:rPr>
+                            <w:b/>
+                            <w:bCs/>
+                          </w:rPr>
                         </w:pPr>
                         <w:proofErr w:type="spellStart"/>
                         <w:r>
@@ -705,24 +590,136 @@
                             <w:b/>
                             <w:bCs/>
                           </w:rPr>
-                          <w:t>OcenaIspita</w:t>
+                          <w:t>KomentarPredmeta</w:t>
                         </w:r>
                         <w:proofErr w:type="spellEnd"/>
                       </w:p>
-                    </w:sdtContent>
-                  </w:sdt>
-                  <w:p>
-                    <w:pPr>
-                      <w:jc w:val="center"/>
-                      <w:cnfStyle w:val="000000100000" w:firstRow="0" w:lastRow="0" w:firstColumn="0" w:lastColumn="0" w:oddVBand="0" w:evenVBand="0" w:oddHBand="1" w:evenHBand="0" w:firstRowFirstColumn="0" w:firstRowLastColumn="0" w:lastRowFirstColumn="0" w:lastRowLastColumn="0"/>
-                      <w:rPr>
-                        <w:b/>
-                        <w:bCs/>
-                        <w:color w:val="auto"/>
-                      </w:rPr>
-                    </w:pPr>
-                  </w:p>
-                </w:tc>
+                    </w:tc>
+                  </w:sdtContent>
+                </w:sdt>
+                <w:sdt>
+                  <w:sdtPr>
+                    <w:rPr>
+                      <w:b/>
+                      <w:bCs/>
+                    </w:rPr>
+                    <w:alias w:val="#Nav: /Ispiti/BrojIzlazaka"/>
+                    <w:tag w:val="#Nav: Spisak_Polozenih_Ispita/50100"/>
+                    <w:id w:val="-771855032"/>
+                    <w:placeholder>
+                      <w:docPart w:val="DefaultPlaceholder_-1854013440"/>
+                    </w:placeholder>
+                    <w15:dataBinding w:prefixMappings="xmlns:ns0='urn:microsoft-dynamics-nav/reports/Spisak_Polozenih_Ispita/50100/' " w:xpath="/ns0:NavWordReportXmlPart[1]/ns0:Ispiti[1]/ns0:BrojIzlazaka[1]" w:storeItemID="{38DE3C74-71AF-4F60-A481-D2D3291BD19A}" w16sdtdh:storeItemChecksum="mTaPlg=="/>
+                  </w:sdtPr>
+                  <w:sdtContent>
+                    <w:tc>
+                      <w:tcPr>
+                        <w:tcW w:w="1710" w:type="dxa"/>
+                        <w:vAlign w:val="center"/>
+                      </w:tcPr>
+                      <w:p>
+                        <w:pPr>
+                          <w:cnfStyle w:val="000000100000" w:firstRow="0" w:lastRow="0" w:firstColumn="0" w:lastColumn="0" w:oddVBand="0" w:evenVBand="0" w:oddHBand="1" w:evenHBand="0" w:firstRowFirstColumn="0" w:firstRowLastColumn="0" w:lastRowFirstColumn="0" w:lastRowLastColumn="0"/>
+                          <w:rPr>
+                            <w:b/>
+                            <w:bCs/>
+                          </w:rPr>
+                        </w:pPr>
+                        <w:proofErr w:type="spellStart"/>
+                        <w:r>
+                          <w:rPr>
+                            <w:b/>
+                            <w:bCs/>
+                          </w:rPr>
+                          <w:t>BrojIzlazaka</w:t>
+                        </w:r>
+                        <w:proofErr w:type="spellEnd"/>
+                      </w:p>
+                    </w:tc>
+                  </w:sdtContent>
+                </w:sdt>
+                <w:sdt>
+                  <w:sdtPr>
+                    <w:rPr>
+                      <w:b/>
+                      <w:bCs/>
+                    </w:rPr>
+                    <w:alias w:val="#Nav: /Ispiti/ESPBBodovi"/>
+                    <w:tag w:val="#Nav: Spisak_Polozenih_Ispita/50100"/>
+                    <w:id w:val="-1421098090"/>
+                    <w:placeholder>
+                      <w:docPart w:val="DefaultPlaceholder_-1854013440"/>
+                    </w:placeholder>
+                    <w15:dataBinding w:prefixMappings="xmlns:ns0='urn:microsoft-dynamics-nav/reports/Spisak_Polozenih_Ispita/50100/' " w:xpath="/ns0:NavWordReportXmlPart[1]/ns0:Ispiti[1]/ns0:ESPBBodovi[1]" w:storeItemID="{38DE3C74-71AF-4F60-A481-D2D3291BD19A}" w16sdtdh:storeItemChecksum="mTaPlg=="/>
+                  </w:sdtPr>
+                  <w:sdtContent>
+                    <w:tc>
+                      <w:tcPr>
+                        <w:tcW w:w="1457" w:type="dxa"/>
+                        <w:vAlign w:val="center"/>
+                      </w:tcPr>
+                      <w:p>
+                        <w:pPr>
+                          <w:cnfStyle w:val="000000100000" w:firstRow="0" w:lastRow="0" w:firstColumn="0" w:lastColumn="0" w:oddVBand="0" w:evenVBand="0" w:oddHBand="1" w:evenHBand="0" w:firstRowFirstColumn="0" w:firstRowLastColumn="0" w:lastRowFirstColumn="0" w:lastRowLastColumn="0"/>
+                          <w:rPr>
+                            <w:b/>
+                            <w:bCs/>
+                          </w:rPr>
+                        </w:pPr>
+                        <w:proofErr w:type="spellStart"/>
+                        <w:r>
+                          <w:rPr>
+                            <w:b/>
+                            <w:bCs/>
+                          </w:rPr>
+                          <w:t>ESPBBodovi</w:t>
+                        </w:r>
+                        <w:proofErr w:type="spellEnd"/>
+                      </w:p>
+                    </w:tc>
+                  </w:sdtContent>
+                </w:sdt>
+                <w:sdt>
+                  <w:sdtPr>
+                    <w:rPr>
+                      <w:b/>
+                      <w:bCs/>
+                    </w:rPr>
+                    <w:alias w:val="#Nav: /Ispiti/OcenaPredmeta"/>
+                    <w:tag w:val="#Nav: Spisak_Polozenih_Ispita/50100"/>
+                    <w:id w:val="1465309214"/>
+                    <w:placeholder>
+                      <w:docPart w:val="DefaultPlaceholder_-1854013440"/>
+                    </w:placeholder>
+                    <w15:dataBinding w:prefixMappings="xmlns:ns0='urn:microsoft-dynamics-nav/reports/Spisak_Polozenih_Ispita/50100/' " w:xpath="/ns0:NavWordReportXmlPart[1]/ns0:Ispiti[1]/ns0:OcenaPredmeta[1]" w:storeItemID="{38DE3C74-71AF-4F60-A481-D2D3291BD19A}" w16sdtdh:storeItemChecksum="mTaPlg=="/>
+                  </w:sdtPr>
+                  <w:sdtContent>
+                    <w:tc>
+                      <w:tcPr>
+                        <w:tcW w:w="1693" w:type="dxa"/>
+                        <w:vAlign w:val="center"/>
+                      </w:tcPr>
+                      <w:p>
+                        <w:pPr>
+                          <w:cnfStyle w:val="000000100000" w:firstRow="0" w:lastRow="0" w:firstColumn="0" w:lastColumn="0" w:oddVBand="0" w:evenVBand="0" w:oddHBand="1" w:evenHBand="0" w:firstRowFirstColumn="0" w:firstRowLastColumn="0" w:lastRowFirstColumn="0" w:lastRowLastColumn="0"/>
+                          <w:rPr>
+                            <w:b/>
+                            <w:bCs/>
+                          </w:rPr>
+                        </w:pPr>
+                        <w:proofErr w:type="spellStart"/>
+                        <w:r>
+                          <w:rPr>
+                            <w:b/>
+                            <w:bCs/>
+                          </w:rPr>
+                          <w:t>OcenaPredmeta</w:t>
+                        </w:r>
+                        <w:proofErr w:type="spellEnd"/>
+                      </w:p>
+                    </w:tc>
+                  </w:sdtContent>
+                </w:sdt>
               </w:tr>
             </w:sdtContent>
           </w:sdt>
@@ -730,74 +727,65 @@
       </w:sdt>
       <w:tr>
         <w:trPr>
-          <w:trHeight w:val="510"/>
+          <w:trHeight w:val="377"/>
         </w:trPr>
         <w:tc>
           <w:tcPr>
             <w:cnfStyle w:val="001000000000" w:firstRow="0" w:lastRow="0" w:firstColumn="1" w:lastColumn="0" w:oddVBand="0" w:evenVBand="0" w:oddHBand="0" w:evenHBand="0" w:firstRowFirstColumn="0" w:firstRowLastColumn="0" w:lastRowFirstColumn="0" w:lastRowLastColumn="0"/>
-            <w:tcW w:w="12415" w:type="dxa"/>
+            <w:tcW w:w="11802" w:type="dxa"/>
             <w:gridSpan w:val="4"/>
             <w:vAlign w:val="center"/>
           </w:tcPr>
           <w:p>
             <w:pPr>
               <w:jc w:val="right"/>
-              <w:rPr>
-                <w:color w:val="auto"/>
-              </w:rPr>
             </w:pPr>
             <w:proofErr w:type="spellStart"/>
             <w:r>
-              <w:rPr>
-                <w:color w:val="auto"/>
-              </w:rPr>
               <w:t>Prosecna</w:t>
             </w:r>
             <w:proofErr w:type="spellEnd"/>
             <w:r>
-              <w:rPr>
-                <w:color w:val="auto"/>
-              </w:rPr>
               <w:t xml:space="preserve"> </w:t>
             </w:r>
             <w:proofErr w:type="spellStart"/>
             <w:r>
-              <w:rPr>
-                <w:color w:val="auto"/>
-              </w:rPr>
-              <w:t>ocena</w:t>
+              <w:t>ocen</w:t>
+            </w:r>
+            <w:r>
+              <w:t>a</w:t>
             </w:r>
             <w:proofErr w:type="spellEnd"/>
             <w:r>
-              <w:rPr>
-                <w:color w:val="auto"/>
-              </w:rPr>
-              <w:t xml:space="preserve"> =</w:t>
+              <w:t xml:space="preserve"> = </w:t>
             </w:r>
           </w:p>
         </w:tc>
-        <w:tc>
-          <w:tcPr>
-            <w:tcW w:w="1530" w:type="dxa"/>
-            <w:vAlign w:val="center"/>
-          </w:tcPr>
-          <w:sdt>
-            <w:sdtPr>
-              <w:rPr>
-                <w:b/>
-                <w:bCs/>
-              </w:rPr>
-              <w:id w:val="1342355844"/>
-              <w:placeholder>
-                <w:docPart w:val="BD7E7F606FE342DC87B868F731FDCF83"/>
-              </w:placeholder>
-              <w15:dataBinding w:prefixMappings="xmlns:ns0='urn:microsoft-dynamics-nav/reports/Spisak_Polozenih_Ispita/50100/' " w:xpath="/ns0:NavWordReportXmlPart[1]/ns0:Ispiti[1]/ns0:Student[1]/ns0:ProsecnaOcena[1]" w:storeItemID="{F2D1D54D-ED33-4E66-B0BC-AA4976CB23F3}" w16sdtdh:storeItemChecksum="yN/a/A=="/>
-            </w:sdtPr>
-            <w:sdtContent>
+        <w:sdt>
+          <w:sdtPr>
+            <w:rPr>
+              <w:b/>
+              <w:bCs/>
+            </w:rPr>
+            <w:id w:val="-88237167"/>
+            <w:placeholder>
+              <w:docPart w:val="DefaultPlaceholder_-1854013440"/>
+            </w:placeholder>
+            <w15:dataBinding w:prefixMappings="xmlns:ns0='urn:microsoft-dynamics-nav/reports/Spisak_Polozenih_Ispita/50100/' " w:xpath="/ns0:NavWordReportXmlPart[1]/ns0:Ispiti[1]/ns0:Student[1]/ns0:ProsecnaOcena[1]" w:storeItemID="{38DE3C74-71AF-4F60-A481-D2D3291BD19A}" w16sdtdh:storeItemChecksum="mTaPlg=="/>
+          </w:sdtPr>
+          <w:sdtContent>
+            <w:tc>
+              <w:tcPr>
+                <w:tcW w:w="1693" w:type="dxa"/>
+                <w:vAlign w:val="center"/>
+              </w:tcPr>
               <w:p>
                 <w:pPr>
-                  <w:jc w:val="center"/>
                   <w:cnfStyle w:val="000000000000" w:firstRow="0" w:lastRow="0" w:firstColumn="0" w:lastColumn="0" w:oddVBand="0" w:evenVBand="0" w:oddHBand="0" w:evenHBand="0" w:firstRowFirstColumn="0" w:firstRowLastColumn="0" w:lastRowFirstColumn="0" w:lastRowLastColumn="0"/>
+                  <w:rPr>
+                    <w:b/>
+                    <w:bCs/>
+                  </w:rPr>
                 </w:pPr>
                 <w:proofErr w:type="spellStart"/>
                 <w:r>
@@ -809,42 +797,37 @@
                 </w:r>
                 <w:proofErr w:type="spellEnd"/>
               </w:p>
-            </w:sdtContent>
-          </w:sdt>
-          <w:p>
-            <w:pPr>
-              <w:jc w:val="center"/>
-              <w:cnfStyle w:val="000000000000" w:firstRow="0" w:lastRow="0" w:firstColumn="0" w:lastColumn="0" w:oddVBand="0" w:evenVBand="0" w:oddHBand="0" w:evenHBand="0" w:firstRowFirstColumn="0" w:firstRowLastColumn="0" w:lastRowFirstColumn="0" w:lastRowLastColumn="0"/>
-              <w:rPr>
-                <w:b/>
-                <w:bCs/>
-                <w:color w:val="auto"/>
-              </w:rPr>
-            </w:pPr>
-          </w:p>
-        </w:tc>
+            </w:tc>
+          </w:sdtContent>
+        </w:sdt>
       </w:tr>
     </w:tbl>
-    <w:p/>
-    <w:p/>
     <w:p>
-      <w:r>
+      <w:pPr>
         <w:rPr>
+          <w:b/>
+          <w:bCs/>
+        </w:rPr>
+      </w:pPr>
+      <w:r>
+        <w:rPr>
+          <w:b/>
+          <w:bCs/>
           <w:noProof/>
         </w:rPr>
         <mc:AlternateContent>
           <mc:Choice Requires="wps">
             <w:drawing>
-              <wp:anchor distT="0" distB="0" distL="114300" distR="114300" simplePos="0" relativeHeight="251659264" behindDoc="0" locked="0" layoutInCell="1" allowOverlap="1" wp14:editId="08F4D279" wp14:anchorId="5D9AA335">
+              <wp:anchor distT="0" distB="0" distL="114300" distR="114300" simplePos="0" relativeHeight="251659264" behindDoc="0" locked="0" layoutInCell="1" allowOverlap="1" wp14:editId="792C4FD6" wp14:anchorId="46A985BE">
                 <wp:simplePos x="0" y="0"/>
-                <wp:positionH relativeFrom="margin">
-                  <wp:align>left</wp:align>
+                <wp:positionH relativeFrom="column">
+                  <wp:posOffset>-4801</wp:posOffset>
                 </wp:positionH>
                 <wp:positionV relativeFrom="paragraph">
-                  <wp:posOffset>252094</wp:posOffset>
+                  <wp:posOffset>270739</wp:posOffset>
                 </wp:positionV>
-                <wp:extent cx="2266950" cy="9525"/>
-                <wp:effectExtent l="19050" t="19050" r="19050" b="28575"/>
+                <wp:extent cx="2596896" cy="7315"/>
+                <wp:effectExtent l="0" t="0" r="32385" b="31115"/>
                 <wp:wrapNone/>
                 <wp:docPr id="1" name="Straight Connector 1"/>
                 <wp:cNvGraphicFramePr/>
@@ -853,14 +836,14 @@
                     <wps:wsp>
                       <wps:cNvCnPr/>
                       <wps:spPr>
-                        <a:xfrm>
+                        <a:xfrm flipV="1">
                           <a:off x="0" y="0"/>
-                          <a:ext cx="2266950" cy="9525"/>
+                          <a:ext cx="2596896" cy="7315"/>
                         </a:xfrm>
                         <a:prstGeom prst="line">
                           <a:avLst/>
                         </a:prstGeom>
-                        <a:ln w="28575">
+                        <a:ln w="19050">
                           <a:solidFill>
                             <a:schemeClr val="tx1"/>
                           </a:solidFill>
@@ -884,20 +867,13 @@
                     </wps:wsp>
                   </a:graphicData>
                 </a:graphic>
-                <wp14:sizeRelH relativeFrom="margin">
-                  <wp14:pctWidth>0</wp14:pctWidth>
-                </wp14:sizeRelH>
-                <wp14:sizeRelV relativeFrom="margin">
-                  <wp14:pctHeight>0</wp14:pctHeight>
-                </wp14:sizeRelV>
               </wp:anchor>
             </w:drawing>
           </mc:Choice>
           <mc:Fallback xmlns:a="http://schemas.openxmlformats.org/drawingml/2006/main">
             <w:pict>
-              <v:line id="Straight Connector 1" style="position:absolute;z-index:251659264;visibility:visible;mso-wrap-style:square;mso-width-percent:0;mso-height-percent:0;mso-wrap-distance-left:9pt;mso-wrap-distance-top:0;mso-wrap-distance-right:9pt;mso-wrap-distance-bottom:0;mso-position-horizontal:left;mso-position-horizontal-relative:margin;mso-position-vertical:absolute;mso-position-vertical-relative:text;mso-width-percent:0;mso-height-percent:0;mso-width-relative:margin;mso-height-relative:margin" o:spid="_x0000_s1026" strokecolor="black [3213]" strokeweight="2.25pt" o:gfxdata="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" from="0,19.85pt" to="178.5pt,20.6pt" w14:anchorId="5B0C129F">
+              <v:line id="Straight Connector 1" style="position:absolute;flip:y;z-index:251659264;visibility:visible;mso-wrap-style:square;mso-wrap-distance-left:9pt;mso-wrap-distance-top:0;mso-wrap-distance-right:9pt;mso-wrap-distance-bottom:0;mso-position-horizontal:absolute;mso-position-horizontal-relative:text;mso-position-vertical:absolute;mso-position-vertical-relative:text" o:spid="_x0000_s1026" strokecolor="black [3213]" strokeweight="1.5pt" o:gfxdata="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" from="-.4pt,21.3pt" to="204.1pt,21.9pt" w14:anchorId="457E8D15">
                 <v:stroke joinstyle="miter"/>
-                <w10:wrap anchorx="margin"/>
               </v:line>
             </w:pict>
           </mc:Fallback>
@@ -906,34 +882,47 @@
     </w:p>
     <w:p>
       <w:pPr>
-        <w:ind w:left="720"/>
+        <w:ind w:left="720" w:firstLine="720"/>
+        <w:rPr>
+          <w:b/>
+          <w:bCs/>
+        </w:rPr>
       </w:pPr>
-      <w:r>
-        <w:t xml:space="preserve">         </w:t>
-      </w:r>
       <w:proofErr w:type="spellStart"/>
       <w:r>
+        <w:rPr>
+          <w:b/>
+          <w:bCs/>
+        </w:rPr>
         <w:t>Potpis</w:t>
       </w:r>
       <w:proofErr w:type="spellEnd"/>
       <w:r>
+        <w:rPr>
+          <w:b/>
+          <w:bCs/>
+        </w:rPr>
         <w:t xml:space="preserve"> </w:t>
       </w:r>
       <w:proofErr w:type="spellStart"/>
       <w:r>
+        <w:rPr>
+          <w:b/>
+          <w:bCs/>
+        </w:rPr>
         <w:t>uprave</w:t>
       </w:r>
       <w:proofErr w:type="spellEnd"/>
     </w:p>
     <w:sectPr>
-      <w:headerReference w:type="even" r:id="rId8"/>
-      <w:headerReference w:type="default" r:id="rId9"/>
-      <w:footerReference w:type="even" r:id="rId10"/>
-      <w:footerReference w:type="default" r:id="rId11"/>
-      <w:headerReference w:type="first" r:id="rId12"/>
-      <w:footerReference w:type="first" r:id="rId13"/>
+      <w:headerReference w:type="even" r:id="rId7"/>
+      <w:headerReference w:type="default" r:id="rId8"/>
+      <w:footerReference w:type="even" r:id="rId9"/>
+      <w:footerReference w:type="default" r:id="rId10"/>
+      <w:headerReference w:type="first" r:id="rId11"/>
+      <w:footerReference w:type="first" r:id="rId12"/>
       <w:pgSz w:w="16838" w:h="11906" w:orient="landscape"/>
-      <w:pgMar w:top="1440" w:right="1440" w:bottom="1440" w:left="1440" w:header="708" w:footer="708" w:gutter="0"/>
+      <w:pgMar w:top="1134" w:right="1701" w:bottom="1134" w:left="1701" w:header="708" w:footer="708" w:gutter="0"/>
       <w:cols w:space="708"/>
       <w:docGrid w:linePitch="360"/>
     </w:sectPr>
@@ -978,49 +967,6 @@
 
 <file path=word/footer2.xml><?xml version="1.0" encoding="utf-8"?>
 <w:ftr xmlns:wpc="http://schemas.microsoft.com/office/word/2010/wordprocessingCanvas" xmlns:cx="http://schemas.microsoft.com/office/drawing/2014/chartex" xmlns:cx1="http://schemas.microsoft.com/office/drawing/2015/9/8/chartex" xmlns:cx2="http://schemas.microsoft.com/office/drawing/2015/10/21/chartex" xmlns:cx3="http://schemas.microsoft.com/office/drawing/2016/5/9/chartex" xmlns:cx4="http://schemas.microsoft.com/office/drawing/2016/5/10/chartex" xmlns:cx5="http://schemas.microsoft.com/office/drawing/2016/5/11/chartex" xmlns:cx6="http://schemas.microsoft.com/office/drawing/2016/5/12/chartex" xmlns:cx7="http://schemas.microsoft.com/office/drawing/2016/5/13/chartex" xmlns:cx8="http://schemas.microsoft.com/office/drawing/2016/5/14/chartex" xmlns:mc="http://schemas.openxmlformats.org/markup-compatibility/2006" xmlns:aink="http://schemas.microsoft.com/office/drawing/2016/ink" xmlns:am3d="http://schemas.microsoft.com/office/drawing/2017/model3d" xmlns:o="urn:schemas-microsoft-com:office:office" xmlns:oel="http://schemas.microsoft.com/office/2019/extlst" xmlns:r="http://schemas.openxmlformats.org/officeDocument/2006/relationships" xmlns:m="http://schemas.openxmlformats.org/officeDocument/2006/math" xmlns:v="urn:schemas-microsoft-com:vml" xmlns:wp14="http://schemas.microsoft.com/office/word/2010/wordprocessingDrawing" xmlns:wp="http://schemas.openxmlformats.org/drawingml/2006/wordprocessingDrawing" xmlns:w10="urn:schemas-microsoft-com:office:word" xmlns:w="http://schemas.openxmlformats.org/wordprocessingml/2006/main" xmlns:w14="http://schemas.microsoft.com/office/word/2010/wordml" xmlns:w15="http://schemas.microsoft.com/office/word/2012/wordml" xmlns:w16cex="http://schemas.microsoft.com/office/word/2018/wordml/cex" xmlns:w16cid="http://schemas.microsoft.com/office/word/2016/wordml/cid" xmlns:w16="http://schemas.microsoft.com/office/word/2018/wordml" xmlns:w16sdtdh="http://schemas.microsoft.com/office/word/2020/wordml/sdtdatahash" xmlns:w16se="http://schemas.microsoft.com/office/word/2015/wordml/symex" xmlns:wpg="http://schemas.microsoft.com/office/word/2010/wordprocessingGroup" xmlns:wpi="http://schemas.microsoft.com/office/word/2010/wordprocessingInk" xmlns:wne="http://schemas.microsoft.com/office/word/2006/wordml" xmlns:wps="http://schemas.microsoft.com/office/word/2010/wordprocessingShape" mc:Ignorable="w14 w15 w16se w16cid w16 w16cex w16sdtdh wp14">
-  <w:sdt>
-    <w:sdtPr>
-      <w:id w:val="-26254614"/>
-      <w:docPartObj>
-        <w:docPartGallery w:val="Page Numbers (Bottom of Page)"/>
-        <w:docPartUnique/>
-      </w:docPartObj>
-    </w:sdtPr>
-    <w:sdtEndPr>
-      <w:rPr>
-        <w:noProof/>
-      </w:rPr>
-    </w:sdtEndPr>
-    <w:sdtContent>
-      <w:p>
-        <w:pPr>
-          <w:pStyle w:val="Footer"/>
-          <w:jc w:val="center"/>
-        </w:pPr>
-        <w:r>
-          <w:fldChar w:fldCharType="begin"/>
-        </w:r>
-        <w:r>
-          <w:instrText xml:space="preserve"> PAGE   \* MERGEFORMAT </w:instrText>
-        </w:r>
-        <w:r>
-          <w:fldChar w:fldCharType="separate"/>
-        </w:r>
-        <w:r>
-          <w:rPr>
-            <w:noProof/>
-          </w:rPr>
-          <w:t>2</w:t>
-        </w:r>
-        <w:r>
-          <w:rPr>
-            <w:noProof/>
-          </w:rPr>
-          <w:fldChar w:fldCharType="end"/>
-        </w:r>
-      </w:p>
-    </w:sdtContent>
-  </w:sdt>
   <w:p>
     <w:pPr>
       <w:pStyle w:val="Footer"/>
@@ -1074,7 +1020,7 @@
       <w:rPr>
         <w:noProof/>
       </w:rPr>
-      <w:pict w14:anchorId="2D60D750">
+      <w:pict w14:anchorId="4664602D">
         <v:shapetype id="_x0000_t75" coordsize="21600,21600" filled="f" stroked="f" o:spt="75" o:preferrelative="t" path="m@4@5l@4@11@9@11@9@5xe">
           <v:stroke joinstyle="miter"/>
           <v:formulas>
@@ -1094,7 +1040,7 @@
           <v:path gradientshapeok="t" o:connecttype="rect" o:extrusionok="f"/>
           <o:lock v:ext="edit" aspectratio="t"/>
         </v:shapetype>
-        <v:shape id="WordPictureWatermark846400954" style="position:absolute;margin-left:0;margin-top:0;width:287.85pt;height:451.25pt;z-index:-251657216;mso-position-horizontal:center;mso-position-horizontal-relative:margin;mso-position-vertical:center;mso-position-vertical-relative:margin" o:spid="_x0000_s1026" o:allowincell="f" type="#_x0000_t75">
+        <v:shape id="WordPictureWatermark853065204" style="position:absolute;margin-left:0;margin-top:0;width:307.35pt;height:481.8pt;z-index:-251657216;mso-position-horizontal:center;mso-position-horizontal-relative:margin;mso-position-vertical:center;mso-position-vertical-relative:margin" o:spid="_x0000_s1026" o:allowincell="f" type="#_x0000_t75">
           <v:imagedata gain="19661f" blacklevel="22938f" o:title="grb" r:id="rId1"/>
         </v:shape>
       </w:pict>
@@ -1112,14 +1058,14 @@
         <w:bottom w:val="single" w:color="auto" w:sz="4" w:space="1"/>
       </w:pBdr>
       <w:tabs>
-        <w:tab w:val="clear" w:pos="4680"/>
         <w:tab w:val="clear" w:pos="9360"/>
-        <w:tab w:val="center" w:pos="9180"/>
+        <w:tab w:val="right" w:pos="13410"/>
       </w:tabs>
       <w:rPr>
+        <w:b/>
+        <w:bCs/>
         <w:i/>
         <w:iCs/>
-        <w:lang w:val="de-DE"/>
       </w:rPr>
     </w:pPr>
     <w:r>
@@ -1129,9 +1075,8 @@
         <w:i/>
         <w:iCs/>
         <w:noProof/>
-        <w:lang w:val="de-DE"/>
       </w:rPr>
-      <w:pict w14:anchorId="28F9DC68">
+      <w:pict w14:anchorId="5B79E3B3">
         <v:shapetype id="_x0000_t75" coordsize="21600,21600" filled="f" stroked="f" o:spt="75" o:preferrelative="t" path="m@4@5l@4@11@9@11@9@5xe">
           <v:stroke joinstyle="miter"/>
           <v:formulas>
@@ -1151,10 +1096,90 @@
           <v:path gradientshapeok="t" o:connecttype="rect" o:extrusionok="f"/>
           <o:lock v:ext="edit" aspectratio="t"/>
         </v:shapetype>
-        <v:shape id="WordPictureWatermark846400955" style="position:absolute;margin-left:0;margin-top:0;width:287.85pt;height:451.25pt;z-index:-251656192;mso-position-horizontal:center;mso-position-horizontal-relative:margin;mso-position-vertical:center;mso-position-vertical-relative:margin" o:spid="_x0000_s1027" o:allowincell="f" type="#_x0000_t75">
+        <v:shape id="WordPictureWatermark853065205" style="position:absolute;margin-left:0;margin-top:0;width:307.35pt;height:481.8pt;z-index:-251656192;mso-position-horizontal:center;mso-position-horizontal-relative:margin;mso-position-vertical:center;mso-position-vertical-relative:margin" o:spid="_x0000_s1027" o:allowincell="f" type="#_x0000_t75">
           <v:imagedata gain="19661f" blacklevel="22938f" o:title="grb" r:id="rId1"/>
         </v:shape>
       </w:pict>
+    </w:r>
+    <w:proofErr w:type="spellStart"/>
+    <w:r>
+      <w:rPr>
+        <w:b/>
+        <w:bCs/>
+        <w:i/>
+        <w:iCs/>
+      </w:rPr>
+      <w:t>Fakultet</w:t>
+    </w:r>
+    <w:proofErr w:type="spellEnd"/>
+    <w:r>
+      <w:rPr>
+        <w:b/>
+        <w:bCs/>
+        <w:i/>
+        <w:iCs/>
+      </w:rPr>
+      <w:t xml:space="preserve"> </w:t>
+    </w:r>
+    <w:proofErr w:type="spellStart"/>
+    <w:r>
+      <w:rPr>
+        <w:b/>
+        <w:bCs/>
+        <w:i/>
+        <w:iCs/>
+      </w:rPr>
+      <w:t>tehnickih</w:t>
+    </w:r>
+    <w:proofErr w:type="spellEnd"/>
+    <w:r>
+      <w:rPr>
+        <w:b/>
+        <w:bCs/>
+        <w:i/>
+        <w:iCs/>
+      </w:rPr>
+      <w:t xml:space="preserve"> </w:t>
+    </w:r>
+    <w:proofErr w:type="spellStart"/>
+    <w:r>
+      <w:rPr>
+        <w:b/>
+        <w:bCs/>
+        <w:i/>
+        <w:iCs/>
+      </w:rPr>
+      <w:t>nauka</w:t>
+    </w:r>
+    <w:proofErr w:type="spellEnd"/>
+    <w:r>
+      <w:rPr>
+        <w:b/>
+        <w:bCs/>
+        <w:i/>
+        <w:iCs/>
+      </w:rPr>
+      <w:t xml:space="preserve"> u </w:t>
+    </w:r>
+    <w:proofErr w:type="spellStart"/>
+    <w:r>
+      <w:rPr>
+        <w:b/>
+        <w:bCs/>
+        <w:i/>
+        <w:iCs/>
+      </w:rPr>
+      <w:t>Cacku</w:t>
+    </w:r>
+    <w:proofErr w:type="spellEnd"/>
+    <w:r>
+      <w:rPr>
+        <w:b/>
+        <w:bCs/>
+        <w:i/>
+        <w:iCs/>
+      </w:rPr>
+      <w:tab/>
     </w:r>
     <w:r>
       <w:rPr>
@@ -1162,23 +1187,6 @@
         <w:bCs/>
         <w:i/>
         <w:iCs/>
-        <w:lang w:val="de-DE"/>
-      </w:rPr>
-      <w:t>Fakultet tehnickih nauka u Cacku</w:t>
-    </w:r>
-    <w:r>
-      <w:rPr>
-        <w:i/>
-        <w:iCs/>
-        <w:lang w:val="de-DE"/>
-      </w:rPr>
-      <w:tab/>
-    </w:r>
-    <w:r>
-      <w:rPr>
-        <w:i/>
-        <w:iCs/>
-        <w:lang w:val="de-DE"/>
       </w:rPr>
       <w:tab/>
     </w:r>
@@ -1189,25 +1197,25 @@
           <w:bCs/>
           <w:i/>
           <w:iCs/>
-          <w:lang w:val="de-DE"/>
         </w:rPr>
-        <w:id w:val="-565649973"/>
+        <w:id w:val="1493827182"/>
         <w:placeholder>
           <w:docPart w:val="DefaultPlaceholder_-1854013440"/>
         </w:placeholder>
-        <w15:dataBinding w:prefixMappings="xmlns:ns0='urn:microsoft-dynamics-nav/reports/Spisak_Polozenih_Ispita/50100/' " w:xpath="/ns0:NavWordReportXmlPart[1]/ns0:Ispiti[1]/ns0:Student[1]/ns0:ImeStudenta[1]" w:storeItemID="{F2D1D54D-ED33-4E66-B0BC-AA4976CB23F3}" w16sdtdh:storeItemChecksum="yN/a/A=="/>
+        <w15:dataBinding w:prefixMappings="xmlns:ns0='urn:microsoft-dynamics-nav/reports/Spisak_Polozenih_Ispita/50100/' " w:xpath="/ns0:NavWordReportXmlPart[1]/ns0:Ispiti[1]/ns0:Student[1]/ns0:ImeStudenta[1]" w:storeItemID="{38DE3C74-71AF-4F60-A481-D2D3291BD19A}" w16sdtdh:storeItemChecksum="mTaPlg=="/>
       </w:sdtPr>
       <w:sdtContent>
+        <w:proofErr w:type="spellStart"/>
         <w:r>
           <w:rPr>
             <w:b/>
             <w:bCs/>
             <w:i/>
             <w:iCs/>
-            <w:lang w:val="de-DE"/>
           </w:rPr>
           <w:t>ImeStudenta</w:t>
         </w:r>
+        <w:proofErr w:type="spellEnd"/>
       </w:sdtContent>
     </w:sdt>
     <w:r>
@@ -1216,7 +1224,6 @@
         <w:bCs/>
         <w:i/>
         <w:iCs/>
-        <w:lang w:val="de-DE"/>
       </w:rPr>
       <w:t xml:space="preserve"> </w:t>
     </w:r>
@@ -1227,25 +1234,25 @@
           <w:bCs/>
           <w:i/>
           <w:iCs/>
-          <w:lang w:val="de-DE"/>
         </w:rPr>
-        <w:id w:val="-2009599471"/>
+        <w:id w:val="-609664047"/>
         <w:placeholder>
           <w:docPart w:val="DefaultPlaceholder_-1854013440"/>
         </w:placeholder>
-        <w15:dataBinding w:prefixMappings="xmlns:ns0='urn:microsoft-dynamics-nav/reports/Spisak_Polozenih_Ispita/50100/' " w:xpath="/ns0:NavWordReportXmlPart[1]/ns0:Ispiti[1]/ns0:Student[1]/ns0:PrezimeStudenta[1]" w:storeItemID="{F2D1D54D-ED33-4E66-B0BC-AA4976CB23F3}" w16sdtdh:storeItemChecksum="yN/a/A=="/>
+        <w15:dataBinding w:prefixMappings="xmlns:ns0='urn:microsoft-dynamics-nav/reports/Spisak_Polozenih_Ispita/50100/' " w:xpath="/ns0:NavWordReportXmlPart[1]/ns0:Ispiti[1]/ns0:Student[1]/ns0:PrezimeStudenta[1]" w:storeItemID="{38DE3C74-71AF-4F60-A481-D2D3291BD19A}" w16sdtdh:storeItemChecksum="mTaPlg=="/>
       </w:sdtPr>
       <w:sdtContent>
+        <w:proofErr w:type="spellStart"/>
         <w:r>
           <w:rPr>
             <w:b/>
             <w:bCs/>
             <w:i/>
             <w:iCs/>
-            <w:lang w:val="de-DE"/>
           </w:rPr>
           <w:t>PrezimeStudenta</w:t>
         </w:r>
+        <w:proofErr w:type="spellEnd"/>
       </w:sdtContent>
     </w:sdt>
     <w:r>
@@ -1254,7 +1261,6 @@
         <w:bCs/>
         <w:i/>
         <w:iCs/>
-        <w:lang w:val="de-DE"/>
       </w:rPr>
       <w:t xml:space="preserve"> - </w:t>
     </w:r>
@@ -1265,25 +1271,25 @@
           <w:bCs/>
           <w:i/>
           <w:iCs/>
-          <w:lang w:val="de-DE"/>
         </w:rPr>
-        <w:id w:val="94064527"/>
+        <w:id w:val="-380405700"/>
         <w:placeholder>
           <w:docPart w:val="DefaultPlaceholder_-1854013440"/>
         </w:placeholder>
-        <w15:dataBinding w:prefixMappings="xmlns:ns0='urn:microsoft-dynamics-nav/reports/Spisak_Polozenih_Ispita/50100/' " w:xpath="/ns0:NavWordReportXmlPart[1]/ns0:Ispiti[1]/ns0:Student[1]/ns0:IndeksStudenta[1]" w:storeItemID="{F2D1D54D-ED33-4E66-B0BC-AA4976CB23F3}" w16sdtdh:storeItemChecksum="yN/a/A=="/>
+        <w15:dataBinding w:prefixMappings="xmlns:ns0='urn:microsoft-dynamics-nav/reports/Spisak_Polozenih_Ispita/50100/' " w:xpath="/ns0:NavWordReportXmlPart[1]/ns0:Ispiti[1]/ns0:Student[1]/ns0:IndeksStudenta[1]" w:storeItemID="{38DE3C74-71AF-4F60-A481-D2D3291BD19A}" w16sdtdh:storeItemChecksum="mTaPlg=="/>
       </w:sdtPr>
       <w:sdtContent>
+        <w:proofErr w:type="spellStart"/>
         <w:r>
           <w:rPr>
             <w:b/>
             <w:bCs/>
             <w:i/>
             <w:iCs/>
-            <w:lang w:val="de-DE"/>
           </w:rPr>
           <w:t>IndeksStudenta</w:t>
         </w:r>
+        <w:proofErr w:type="spellEnd"/>
       </w:sdtContent>
     </w:sdt>
   </w:p>
@@ -1300,7 +1306,7 @@
       <w:rPr>
         <w:noProof/>
       </w:rPr>
-      <w:pict w14:anchorId="29EB25E9">
+      <w:pict w14:anchorId="7B1795A4">
         <v:shapetype id="_x0000_t75" coordsize="21600,21600" filled="f" stroked="f" o:spt="75" o:preferrelative="t" path="m@4@5l@4@11@9@11@9@5xe">
           <v:stroke joinstyle="miter"/>
           <v:formulas>
@@ -1320,7 +1326,7 @@
           <v:path gradientshapeok="t" o:connecttype="rect" o:extrusionok="f"/>
           <o:lock v:ext="edit" aspectratio="t"/>
         </v:shapetype>
-        <v:shape id="WordPictureWatermark846400953" style="position:absolute;margin-left:0;margin-top:0;width:287.85pt;height:451.25pt;z-index:-251658240;mso-position-horizontal:center;mso-position-horizontal-relative:margin;mso-position-vertical:center;mso-position-vertical-relative:margin" o:spid="_x0000_s1025" o:allowincell="f" type="#_x0000_t75">
+        <v:shape id="WordPictureWatermark853065203" style="position:absolute;margin-left:0;margin-top:0;width:307.35pt;height:481.8pt;z-index:-251658240;mso-position-horizontal:center;mso-position-horizontal-relative:margin;mso-position-vertical:center;mso-position-vertical-relative:margin" o:spid="_x0000_s1025" o:allowincell="f" type="#_x0000_t75">
           <v:imagedata gain="19661f" blacklevel="22938f" o:title="grb" r:id="rId1"/>
         </v:shape>
       </w:pict>
@@ -1761,7 +1767,7 @@
     <w:link w:val="HeaderChar"/>
     <w:uiPriority w:val="99"/>
     <w:unhideWhenUsed/>
-    <w:rsid w:val="006277DD"/>
+    <w:rsid w:val="0095184A"/>
     <w:pPr>
       <w:tabs>
         <w:tab w:val="center" w:pos="4680"/>
@@ -1775,7 +1781,7 @@
     <w:basedOn w:val="DefaultParagraphFont"/>
     <w:link w:val="Header"/>
     <w:uiPriority w:val="99"/>
-    <w:rsid w:val="006277DD"/>
+    <w:rsid w:val="0095184A"/>
   </w:style>
   <w:style w:type="paragraph" w:styleId="Footer">
     <w:name w:val="footer"/>
@@ -1783,7 +1789,7 @@
     <w:link w:val="FooterChar"/>
     <w:uiPriority w:val="99"/>
     <w:unhideWhenUsed/>
-    <w:rsid w:val="006277DD"/>
+    <w:rsid w:val="0095184A"/>
     <w:pPr>
       <w:tabs>
         <w:tab w:val="center" w:pos="4680"/>
@@ -1797,13 +1803,23 @@
     <w:basedOn w:val="DefaultParagraphFont"/>
     <w:link w:val="Footer"/>
     <w:uiPriority w:val="99"/>
-    <w:rsid w:val="006277DD"/>
+    <w:rsid w:val="0095184A"/>
+  </w:style>
+  <w:style w:type="character" w:styleId="PlaceholderText">
+    <w:name w:val="Placeholder Text"/>
+    <w:basedOn w:val="DefaultParagraphFont"/>
+    <w:uiPriority w:val="99"/>
+    <w:semiHidden/>
+    <w:rsid w:val="0095184A"/>
+    <w:rPr>
+      <w:color w:val="808080"/>
+    </w:rPr>
   </w:style>
   <w:style w:type="table" w:styleId="TableGrid">
     <w:name w:val="Table Grid"/>
     <w:basedOn w:val="TableNormal"/>
     <w:uiPriority w:val="39"/>
-    <w:rsid w:val="006277DD"/>
+    <w:rsid w:val="001F54A1"/>
     <w:pPr>
       <w:spacing w:after="0" w:line="240" w:lineRule="auto"/>
     </w:pPr>
@@ -1818,49 +1834,43 @@
       </w:tblBorders>
     </w:tblPr>
   </w:style>
-  <w:style w:type="character" w:styleId="PlaceholderText">
-    <w:name w:val="Placeholder Text"/>
-    <w:basedOn w:val="DefaultParagraphFont"/>
-    <w:uiPriority w:val="99"/>
-    <w:semiHidden/>
-    <w:rsid w:val="000C3D49"/>
-    <w:rPr>
-      <w:color w:val="808080"/>
-    </w:rPr>
-  </w:style>
-  <w:style w:type="table" w:styleId="GridTable6Colorful-Accent1">
-    <w:name w:val="Grid Table 6 Colorful Accent 1"/>
+  <w:style w:type="table" w:styleId="GridTable4-Accent3">
+    <w:name w:val="Grid Table 4 Accent 3"/>
     <w:basedOn w:val="TableNormal"/>
-    <w:uiPriority w:val="51"/>
-    <w:rsid w:val="008E67C0"/>
+    <w:uiPriority w:val="49"/>
+    <w:rsid w:val="00DC2306"/>
     <w:pPr>
       <w:spacing w:after="0" w:line="240" w:lineRule="auto"/>
     </w:pPr>
-    <w:rPr>
-      <w:color w:val="2F5496" w:themeColor="accent1" w:themeShade="BF"/>
-    </w:rPr>
     <w:tblPr>
       <w:tblStyleRowBandSize w:val="1"/>
       <w:tblStyleColBandSize w:val="1"/>
       <w:tblBorders>
-        <w:top w:val="single" w:sz="4" w:space="0" w:color="8EAADB" w:themeColor="accent1" w:themeTint="99"/>
-        <w:left w:val="single" w:sz="4" w:space="0" w:color="8EAADB" w:themeColor="accent1" w:themeTint="99"/>
-        <w:bottom w:val="single" w:sz="4" w:space="0" w:color="8EAADB" w:themeColor="accent1" w:themeTint="99"/>
-        <w:right w:val="single" w:sz="4" w:space="0" w:color="8EAADB" w:themeColor="accent1" w:themeTint="99"/>
-        <w:insideH w:val="single" w:sz="4" w:space="0" w:color="8EAADB" w:themeColor="accent1" w:themeTint="99"/>
-        <w:insideV w:val="single" w:sz="4" w:space="0" w:color="8EAADB" w:themeColor="accent1" w:themeTint="99"/>
+        <w:top w:val="single" w:sz="4" w:space="0" w:color="C9C9C9" w:themeColor="accent3" w:themeTint="99"/>
+        <w:left w:val="single" w:sz="4" w:space="0" w:color="C9C9C9" w:themeColor="accent3" w:themeTint="99"/>
+        <w:bottom w:val="single" w:sz="4" w:space="0" w:color="C9C9C9" w:themeColor="accent3" w:themeTint="99"/>
+        <w:right w:val="single" w:sz="4" w:space="0" w:color="C9C9C9" w:themeColor="accent3" w:themeTint="99"/>
+        <w:insideH w:val="single" w:sz="4" w:space="0" w:color="C9C9C9" w:themeColor="accent3" w:themeTint="99"/>
+        <w:insideV w:val="single" w:sz="4" w:space="0" w:color="C9C9C9" w:themeColor="accent3" w:themeTint="99"/>
       </w:tblBorders>
     </w:tblPr>
     <w:tblStylePr w:type="firstRow">
       <w:rPr>
         <w:b/>
         <w:bCs/>
+        <w:color w:val="FFFFFF" w:themeColor="background1"/>
       </w:rPr>
       <w:tblPr/>
       <w:tcPr>
         <w:tcBorders>
-          <w:bottom w:val="single" w:sz="12" w:space="0" w:color="8EAADB" w:themeColor="accent1" w:themeTint="99"/>
+          <w:top w:val="single" w:sz="4" w:space="0" w:color="A5A5A5" w:themeColor="accent3"/>
+          <w:left w:val="single" w:sz="4" w:space="0" w:color="A5A5A5" w:themeColor="accent3"/>
+          <w:bottom w:val="single" w:sz="4" w:space="0" w:color="A5A5A5" w:themeColor="accent3"/>
+          <w:right w:val="single" w:sz="4" w:space="0" w:color="A5A5A5" w:themeColor="accent3"/>
+          <w:insideH w:val="nil"/>
+          <w:insideV w:val="nil"/>
         </w:tcBorders>
+        <w:shd w:val="clear" w:color="auto" w:fill="A5A5A5" w:themeFill="accent3"/>
       </w:tcPr>
     </w:tblStylePr>
     <w:tblStylePr w:type="lastRow">
@@ -1871,7 +1881,7 @@
       <w:tblPr/>
       <w:tcPr>
         <w:tcBorders>
-          <w:top w:val="double" w:sz="4" w:space="0" w:color="8EAADB" w:themeColor="accent1" w:themeTint="99"/>
+          <w:top w:val="double" w:sz="4" w:space="0" w:color="A5A5A5" w:themeColor="accent3"/>
         </w:tcBorders>
       </w:tcPr>
     </w:tblStylePr>
@@ -1890,13 +1900,13 @@
     <w:tblStylePr w:type="band1Vert">
       <w:tblPr/>
       <w:tcPr>
-        <w:shd w:val="clear" w:color="auto" w:fill="D9E2F3" w:themeFill="accent1" w:themeFillTint="33"/>
+        <w:shd w:val="clear" w:color="auto" w:fill="EDEDED" w:themeFill="accent3" w:themeFillTint="33"/>
       </w:tcPr>
     </w:tblStylePr>
     <w:tblStylePr w:type="band1Horz">
       <w:tblPr/>
       <w:tcPr>
-        <w:shd w:val="clear" w:color="auto" w:fill="D9E2F3" w:themeFill="accent1" w:themeFillTint="33"/>
+        <w:shd w:val="clear" w:color="auto" w:fill="EDEDED" w:themeFill="accent3" w:themeFillTint="33"/>
       </w:tcPr>
     </w:tblStylePr>
   </w:style>
@@ -1919,7 +1929,7 @@
         <w:behaviors>
           <w:behavior w:val="content"/>
         </w:behaviors>
-        <w:guid w:val="{0B71F7E9-928B-4705-988F-E635A7314938}"/>
+        <w:guid w:val="{FA74AB45-C8E9-431B-B963-D980CFD3544B}"/>
       </w:docPartPr>
       <w:docPartBody>
         <w:p>
@@ -1934,7 +1944,7 @@
     </w:docPart>
     <w:docPart>
       <w:docPartPr>
-        <w:name w:val="5B47403A668F4B56B9BC3E13AEF2A7BC"/>
+        <w:name w:val="DefaultPlaceholder_-1854013435"/>
         <w:category>
           <w:name w:val="General"/>
           <w:gallery w:val="placeholder"/>
@@ -1945,47 +1955,15 @@
         <w:behaviors>
           <w:behavior w:val="content"/>
         </w:behaviors>
-        <w:guid w:val="{9251E256-07A9-4942-BB29-D642026E764F}"/>
+        <w:guid w:val="{281DD7B9-6F51-40F1-94BC-248D3C4A74DA}"/>
       </w:docPartPr>
       <w:docPartBody>
         <w:p>
-          <w:pPr>
-            <w:pStyle w:val="5B47403A668F4B56B9BC3E13AEF2A7BC"/>
-          </w:pPr>
           <w:r>
             <w:rPr>
               <w:rStyle w:val="PlaceholderText"/>
             </w:rPr>
             <w:t>Enter any content that you want to repeat, including other content controls. You can also insert this control around table rows in order to repeat parts of a table.</w:t>
-          </w:r>
-        </w:p>
-      </w:docPartBody>
-    </w:docPart>
-    <w:docPart>
-      <w:docPartPr>
-        <w:name w:val="BD7E7F606FE342DC87B868F731FDCF83"/>
-        <w:category>
-          <w:name w:val="General"/>
-          <w:gallery w:val="placeholder"/>
-        </w:category>
-        <w:types>
-          <w:type w:val="bbPlcHdr"/>
-        </w:types>
-        <w:behaviors>
-          <w:behavior w:val="content"/>
-        </w:behaviors>
-        <w:guid w:val="{494FC22B-50DB-43F2-B271-0310E29C93CE}"/>
-      </w:docPartPr>
-      <w:docPartBody>
-        <w:p>
-          <w:pPr>
-            <w:pStyle w:val="BD7E7F606FE342DC87B868F731FDCF83"/>
-          </w:pPr>
-          <w:r>
-            <w:rPr>
-              <w:rStyle w:val="PlaceholderText"/>
-            </w:rPr>
-            <w:t>Click or tap here to enter text.</w:t>
           </w:r>
         </w:p>
       </w:docPartBody>
@@ -2035,21 +2013,19 @@
     <w:compatSetting w:name="useWord2013TrackBottomHyphenation" w:uri="http://schemas.microsoft.com/office/word" w:val="0"/>
   </w:compat>
   <w:rsids>
-    <w:rsidRoot w:val="00FB1455"/>
-    <w:rsid w:val="00091A1F"/>
-    <w:rsid w:val="000F04C2"/>
-    <w:rsid w:val="00152B24"/>
-    <w:rsid w:val="001C6A52"/>
-    <w:rsid w:val="006D4DE1"/>
-    <w:rsid w:val="007D6D4B"/>
-    <w:rsid w:val="008F4B36"/>
-    <w:rsid w:val="009E6815"/>
-    <w:rsid w:val="00C116C8"/>
-    <w:rsid w:val="00D52376"/>
-    <w:rsid w:val="00DD2CB3"/>
-    <w:rsid w:val="00E4294F"/>
-    <w:rsid w:val="00F912D0"/>
-    <w:rsid w:val="00FB1455"/>
+    <w:rsidRoot w:val="008E6732"/>
+    <w:rsid w:val="003124D6"/>
+    <w:rsid w:val="0040156D"/>
+    <w:rsid w:val="006203A1"/>
+    <w:rsid w:val="008C2D31"/>
+    <w:rsid w:val="008C75DF"/>
+    <w:rsid w:val="008E6732"/>
+    <w:rsid w:val="00AB5592"/>
+    <w:rsid w:val="00B462B6"/>
+    <w:rsid w:val="00C27BE7"/>
+    <w:rsid w:val="00C30D06"/>
+    <w:rsid w:val="00C375BF"/>
+    <w:rsid w:val="00EB1B17"/>
   </w:rsids>
   <m:mathPr>
     <m:mathFont m:val="Cambria Math"/>
@@ -2503,18 +2479,10 @@
     <w:basedOn w:val="DefaultParagraphFont"/>
     <w:uiPriority w:val="99"/>
     <w:semiHidden/>
-    <w:rsid w:val="000F04C2"/>
+    <w:rsid w:val="003124D6"/>
     <w:rPr>
       <w:color w:val="808080"/>
     </w:rPr>
-  </w:style>
-  <w:style w:type="paragraph" w:customStyle="1" w:styleId="5B47403A668F4B56B9BC3E13AEF2A7BC">
-    <w:name w:val="5B47403A668F4B56B9BC3E13AEF2A7BC"/>
-    <w:rsid w:val="000F04C2"/>
-  </w:style>
-  <w:style w:type="paragraph" w:customStyle="1" w:styleId="BD7E7F606FE342DC87B868F731FDCF83">
-    <w:name w:val="BD7E7F606FE342DC87B868F731FDCF83"/>
-    <w:rsid w:val="000F04C2"/>
   </w:style>
 </w:styles>
 </file>
@@ -2821,27 +2789,23 @@
 </a:theme>
 </file>
 
-<file path=customXml/item1.xml><?xml version="1.0" encoding="utf-8"?>
-<b:Sources xmlns:b="http://schemas.openxmlformats.org/officeDocument/2006/bibliography" xmlns="http://schemas.openxmlformats.org/officeDocument/2006/bibliography" SelectedStyle="\APASixthEditionOfficeOnline.xsl" StyleName="APA" Version="6"/>
-</file>
-
-<file path=customXml/item2.xml>��< ? x m l   v e r s i o n = " 1 . 0 "   e n c o d i n g = " u t f - 1 6 " ? > - 
- < N a v W o r d R e p o r t X m l P a r t   x m l n s = " u r n : m i c r o s o f t - d y n a m i c s - n a v / r e p o r t s / S p i s a k _ P o l o z e n i h _ I s p i t a / 5 0 1 0 0 / " > +<file path=customXml/item1.xml>��< ? x m l   v e r s i o n = " 1 . 0 "   e n c o d i n g = " u t f - 1 6 " ? > < N a v W o r d R e p o r t X m l P a r t   x m l n s = " u r n : m i c r o s o f t - d y n a m i c s - n a v / r e p o r t s / S p i s a k _ P o l o z e n i h _ I s p i t a / 5 0 1 0 0 / " >   
      < I s p i t i >   
-         < B r o j I z l a z a k a I s p i t a > B r o j I z l a z a k a I s p i t a < / B r o j I z l a z a k a I s p i t a > +         < B r o j I z l a z a k a > B r o j I z l a z a k a < / B r o j I z l a z a k a >   
-         < E S P B B o d o v i I s p i t a > E S P B B o d o v i I s p i t a < / E S P B B o d o v i I s p i t a > +         < E S P B B o d o v i > E S P B B o d o v i < / E S P B B o d o v i >   
-         < K o m e n t a r I s p i t a > K o m e n t a r I s p i t a < / K o m e n t a r I s p i t a > +         < K o m e n t a r P r e d m e t a > K o m e n t a r P r e d m e t a < / K o m e n t a r P r e d m e t a >   
-         < N a z i v P r e d m e t a I s p i t a > N a z i v P r e d m e t a I s p i t a < / N a z i v P r e d m e t a I s p i t a > +         < N a z i v P r e d m e t a > N a z i v P r e d m e t a < / N a z i v P r e d m e t a >   
-         < O c e n a I s p i t a > O c e n a I s p i t a < / O c e n a I s p i t a > +         < O c e n a P r e d m e t a > O c e n a P r e d m e t a < / O c e n a P r e d m e t a >   
          < S t u d e n t > + 
+             < B r o j P o l o z e n i h P r e d m e t a > B r o j P o l o z e n i h P r e d m e t a < / B r o j P o l o z e n i h P r e d m e t a >   
              < E m a i l S t u d e n t a > E m a i l S t u d e n t a < / E m a i l S t u d e n t a >   
@@ -2863,15 +2827,7 @@
 </file>
 
 <file path=customXml/itemProps1.xml><?xml version="1.0" encoding="utf-8"?>
-<ds:datastoreItem xmlns:ds="http://schemas.openxmlformats.org/officeDocument/2006/customXml" ds:itemID="{B4BFBCE0-38C4-4C0D-99F8-1899262E4C6B}">
-  <ds:schemaRefs>
-    <ds:schemaRef ds:uri="http://schemas.openxmlformats.org/officeDocument/2006/bibliography"/>
-  </ds:schemaRefs>
-</ds:datastoreItem>
-</file>
-
-<file path=customXml/itemProps2.xml><?xml version="1.0" encoding="utf-8"?>
-<ds:datastoreItem xmlns:ds="http://schemas.openxmlformats.org/officeDocument/2006/customXml" ds:itemID="{F2D1D54D-ED33-4E66-B0BC-AA4976CB23F3}">
+<ds:datastoreItem xmlns:ds="http://schemas.openxmlformats.org/officeDocument/2006/customXml" ds:itemID="{38DE3C74-71AF-4F60-A481-D2D3291BD19A}">
   <ds:schemaRefs>
     <ds:schemaRef ds:uri="urn:microsoft-dynamics-nav/reports/Spisak_Polozenih_Ispita/50100/"/>
   </ds:schemaRefs>

</xml_diff>